<commit_message>
Minor update to agenda.
</commit_message>
<xml_diff>
--- a/project_management/internal_meetings/2011/20111018_team_meeting.docx
+++ b/project_management/internal_meetings/2011/20111018_team_meeting.docx
@@ -1289,7 +1289,7 @@
           <w:rFonts w:asciiTheme="majorHAnsi" w:eastAsiaTheme="minorHAnsi" w:hAnsiTheme="majorHAnsi" w:cstheme="minorBidi"/>
           <w:lang w:eastAsia="en-US"/>
         </w:rPr>
-        <w:t xml:space="preserve"> and submitted to Systems team</w:t>
+        <w:t xml:space="preserve"> and submitted</w:t>
       </w:r>
       <w:r>
         <w:rPr>
@@ -1316,14 +1316,14 @@
           <w:rFonts w:asciiTheme="majorHAnsi" w:eastAsiaTheme="minorHAnsi" w:hAnsiTheme="majorHAnsi" w:cstheme="minorBidi"/>
           <w:lang w:eastAsia="en-US"/>
         </w:rPr>
-        <w:t>Request to u</w:t>
-      </w:r>
-      <w:r>
-        <w:rPr>
-          <w:rFonts w:asciiTheme="majorHAnsi" w:eastAsiaTheme="minorHAnsi" w:hAnsiTheme="majorHAnsi" w:cstheme="minorBidi"/>
-          <w:lang w:eastAsia="en-US"/>
-        </w:rPr>
-        <w:t xml:space="preserve">pgrade to </w:t>
+        <w:t>Waiting for</w:t>
+      </w:r>
+      <w:r>
+        <w:rPr>
+          <w:rFonts w:asciiTheme="majorHAnsi" w:eastAsiaTheme="minorHAnsi" w:hAnsiTheme="majorHAnsi" w:cstheme="minorBidi"/>
+          <w:lang w:eastAsia="en-US"/>
+        </w:rPr>
+        <w:t xml:space="preserve"> </w:t>
       </w:r>
       <w:r>
         <w:rPr>
@@ -1345,7 +1345,28 @@
           <w:rFonts w:asciiTheme="majorHAnsi" w:eastAsiaTheme="minorHAnsi" w:hAnsiTheme="majorHAnsi" w:cstheme="minorBidi"/>
           <w:lang w:eastAsia="en-US"/>
         </w:rPr>
-        <w:t>submitted to Systems team</w:t>
+        <w:t>tracks</w:t>
+      </w:r>
+      <w:r>
+        <w:rPr>
+          <w:rFonts w:asciiTheme="majorHAnsi" w:eastAsiaTheme="minorHAnsi" w:hAnsiTheme="majorHAnsi" w:cstheme="minorBidi"/>
+          <w:lang w:eastAsia="en-US"/>
+        </w:rPr>
+        <w:t xml:space="preserve"> </w:t>
+      </w:r>
+      <w:r>
+        <w:rPr>
+          <w:rFonts w:asciiTheme="majorHAnsi" w:eastAsiaTheme="minorHAnsi" w:hAnsiTheme="majorHAnsi" w:cstheme="minorBidi"/>
+          <w:lang w:eastAsia="en-US"/>
+        </w:rPr>
+        <w:t>from</w:t>
+      </w:r>
+      <w:r>
+        <w:rPr>
+          <w:rFonts w:asciiTheme="majorHAnsi" w:eastAsiaTheme="minorHAnsi" w:hAnsiTheme="majorHAnsi" w:cstheme="minorBidi"/>
+          <w:lang w:eastAsia="en-US"/>
+        </w:rPr>
+        <w:t xml:space="preserve"> Systems team</w:t>
       </w:r>
       <w:r>
         <w:rPr>
@@ -1624,26 +1645,6 @@
           <w:lang w:eastAsia="en-US"/>
         </w:rPr>
         <w:t>Impact of caArray file storage on caIntegrator in terms of performance needs to be investigated.</w:t>
-      </w:r>
-    </w:p>
-    <w:p>
-      <w:pPr>
-        <w:pStyle w:val="ListParagraph"/>
-        <w:numPr>
-          <w:ilvl w:val="0"/>
-          <w:numId w:val="5"/>
-        </w:numPr>
-        <w:rPr>
-          <w:rFonts w:asciiTheme="majorHAnsi" w:eastAsiaTheme="minorHAnsi" w:hAnsiTheme="majorHAnsi" w:cstheme="minorBidi"/>
-          <w:lang w:eastAsia="en-US"/>
-        </w:rPr>
-      </w:pPr>
-      <w:r>
-        <w:rPr>
-          <w:rFonts w:asciiTheme="majorHAnsi" w:eastAsiaTheme="minorHAnsi" w:hAnsiTheme="majorHAnsi" w:cstheme="minorBidi"/>
-          <w:lang w:eastAsia="en-US"/>
-        </w:rPr>
-        <w:t>caDSR CDE for TCGA data</w:t>
       </w:r>
     </w:p>
     <w:p>

</xml_diff>